<commit_message>
Maxwell FEA and Report
Project 2 Report is finished. In maxwell, geometry is constructed for 24 slot, 20 pole machine after an execution error is taken from maxwell model.
</commit_message>
<xml_diff>
--- a/ee568_project2/ee568_project_2_report_S_Ozkucuk.docx
+++ b/ee568_project2/ee568_project_2_report_S_Ozkucuk.docx
@@ -7641,14 +7641,7 @@
             <w:rFonts w:ascii="Cambria Math" w:eastAsiaTheme="minorEastAsia" w:hAnsi="Cambria Math"/>
             <w:lang w:val="en-GB"/>
           </w:rPr>
-          <m:t>=</m:t>
-        </m:r>
-        <m:r>
-          <w:rPr>
-            <w:rFonts w:ascii="Cambria Math" w:eastAsiaTheme="minorEastAsia" w:hAnsi="Cambria Math"/>
-            <w:lang w:val="en-GB"/>
-          </w:rPr>
-          <m:t>0.96</m:t>
+          <m:t>=0.96</m:t>
         </m:r>
       </m:oMath>
       <w:r>
@@ -7950,14 +7943,7 @@
             <w:rFonts w:ascii="Cambria Math" w:hAnsi="Cambria Math"/>
             <w:lang w:val="en-GB"/>
           </w:rPr>
-          <m:t>=0.9</m:t>
-        </m:r>
-        <m:r>
-          <w:rPr>
-            <w:rFonts w:ascii="Cambria Math" w:hAnsi="Cambria Math"/>
-            <w:lang w:val="en-GB"/>
-          </w:rPr>
-          <m:t>7</m:t>
+          <m:t>=0.97</m:t>
         </m:r>
       </m:oMath>
     </w:p>
@@ -9624,14 +9610,7 @@
             <w:rFonts w:ascii="Cambria Math" w:hAnsi="Cambria Math"/>
             <w:lang w:val="en-GB"/>
           </w:rPr>
-          <m:t>=0.</m:t>
-        </m:r>
-        <m:r>
-          <w:rPr>
-            <w:rFonts w:ascii="Cambria Math" w:hAnsi="Cambria Math"/>
-            <w:lang w:val="en-GB"/>
-          </w:rPr>
-          <m:t>33</m:t>
+          <m:t>=0.33</m:t>
         </m:r>
       </m:oMath>
     </w:p>
@@ -10244,14 +10223,7 @@
               <w:rFonts w:ascii="Cambria Math" w:hAnsi="Cambria Math"/>
               <w:lang w:val="en-GB"/>
             </w:rPr>
-            <m:t>=0.5</m:t>
-          </m:r>
-          <m:r>
-            <w:rPr>
-              <w:rFonts w:ascii="Cambria Math" w:hAnsi="Cambria Math"/>
-              <w:lang w:val="en-GB"/>
-            </w:rPr>
-            <m:t xml:space="preserve"> slot/pole.phase</m:t>
+            <m:t>=0.5 slot/pole.phase</m:t>
           </m:r>
         </m:oMath>
       </m:oMathPara>
@@ -10423,14 +10395,7 @@
                   <w:rFonts w:ascii="Cambria Math" w:eastAsiaTheme="minorEastAsia" w:hAnsi="Cambria Math"/>
                   <w:lang w:val="en-GB"/>
                 </w:rPr>
-                <m:t>12</m:t>
-              </m:r>
-              <m:r>
-                <w:rPr>
-                  <w:rFonts w:ascii="Cambria Math" w:eastAsiaTheme="minorEastAsia" w:hAnsi="Cambria Math"/>
-                  <w:lang w:val="en-GB"/>
-                </w:rPr>
-                <m:t>0</m:t>
+                <m:t>120</m:t>
               </m:r>
             </m:e>
             <m:sup>
@@ -12518,14 +12483,7 @@
                 <w:rFonts w:ascii="Cambria Math" w:hAnsi="Cambria Math"/>
                 <w:lang w:val="en-GB"/>
               </w:rPr>
-              <m:t>0.5</m:t>
-            </m:r>
-            <m:r>
-              <w:rPr>
-                <w:rFonts w:ascii="Cambria Math" w:hAnsi="Cambria Math"/>
-                <w:lang w:val="en-GB"/>
-              </w:rPr>
-              <m:t>sin(</m:t>
+              <m:t>0.5sin(</m:t>
             </m:r>
             <m:f>
               <m:fPr>
@@ -12543,14 +12501,7 @@
                     <w:rFonts w:ascii="Cambria Math" w:hAnsi="Cambria Math"/>
                     <w:lang w:val="en-GB"/>
                   </w:rPr>
-                  <m:t>1</m:t>
-                </m:r>
-                <m:r>
-                  <w:rPr>
-                    <w:rFonts w:ascii="Cambria Math" w:hAnsi="Cambria Math"/>
-                    <w:lang w:val="en-GB"/>
-                  </w:rPr>
-                  <m:t>20</m:t>
+                  <m:t>120</m:t>
                 </m:r>
               </m:num>
               <m:den>
@@ -12577,14 +12528,7 @@
             <w:rFonts w:ascii="Cambria Math" w:hAnsi="Cambria Math"/>
             <w:lang w:val="en-GB"/>
           </w:rPr>
-          <m:t>=</m:t>
-        </m:r>
-        <m:r>
-          <w:rPr>
-            <w:rFonts w:ascii="Cambria Math" w:hAnsi="Cambria Math"/>
-            <w:lang w:val="en-GB"/>
-          </w:rPr>
-          <m:t>1.00</m:t>
+          <m:t>=1.00</m:t>
         </m:r>
       </m:oMath>
     </w:p>
@@ -12825,21 +12769,7 @@
                             <w:rFonts w:ascii="Cambria Math" w:eastAsiaTheme="minorEastAsia" w:hAnsi="Cambria Math"/>
                             <w:lang w:val="en-GB"/>
                           </w:rPr>
-                          <m:t>1</m:t>
-                        </m:r>
-                        <m:r>
-                          <w:rPr>
-                            <w:rFonts w:ascii="Cambria Math" w:eastAsiaTheme="minorEastAsia" w:hAnsi="Cambria Math"/>
-                            <w:lang w:val="en-GB"/>
-                          </w:rPr>
-                          <m:t>2</m:t>
-                        </m:r>
-                        <m:r>
-                          <w:rPr>
-                            <w:rFonts w:ascii="Cambria Math" w:eastAsiaTheme="minorEastAsia" w:hAnsi="Cambria Math"/>
-                            <w:lang w:val="en-GB"/>
-                          </w:rPr>
-                          <m:t>0</m:t>
+                          <m:t>120</m:t>
                         </m:r>
                       </m:e>
                       <m:sup>
@@ -12879,21 +12809,7 @@
             <w:rFonts w:ascii="Cambria Math" w:eastAsiaTheme="minorEastAsia" w:hAnsi="Cambria Math"/>
             <w:lang w:val="en-GB"/>
           </w:rPr>
-          <m:t>=0.</m:t>
-        </m:r>
-        <m:r>
-          <w:rPr>
-            <w:rFonts w:ascii="Cambria Math" w:eastAsiaTheme="minorEastAsia" w:hAnsi="Cambria Math"/>
-            <w:lang w:val="en-GB"/>
-          </w:rPr>
-          <m:t>8</m:t>
-        </m:r>
-        <m:r>
-          <w:rPr>
-            <w:rFonts w:ascii="Cambria Math" w:eastAsiaTheme="minorEastAsia" w:hAnsi="Cambria Math"/>
-            <w:lang w:val="en-GB"/>
-          </w:rPr>
-          <m:t>6</m:t>
+          <m:t>=0.86</m:t>
         </m:r>
       </m:oMath>
       <w:r>
@@ -13083,21 +12999,7 @@
                 <w:rFonts w:ascii="Cambria Math" w:eastAsiaTheme="minorEastAsia" w:hAnsi="Cambria Math"/>
                 <w:lang w:val="en-GB"/>
               </w:rPr>
-              <m:t>1</m:t>
-            </m:r>
-            <m:r>
-              <w:rPr>
-                <w:rFonts w:ascii="Cambria Math" w:eastAsiaTheme="minorEastAsia" w:hAnsi="Cambria Math"/>
-                <w:lang w:val="en-GB"/>
-              </w:rPr>
-              <m:t>2</m:t>
-            </m:r>
-            <m:r>
-              <w:rPr>
-                <w:rFonts w:ascii="Cambria Math" w:eastAsiaTheme="minorEastAsia" w:hAnsi="Cambria Math"/>
-                <w:lang w:val="en-GB"/>
-              </w:rPr>
-              <m:t>0</m:t>
+              <m:t>120</m:t>
             </m:r>
           </m:e>
           <m:sup>
@@ -13223,14 +13125,7 @@
             <w:rFonts w:ascii="Cambria Math" w:hAnsi="Cambria Math"/>
             <w:lang w:val="en-GB"/>
           </w:rPr>
-          <m:t>=0.</m:t>
-        </m:r>
-        <m:r>
-          <w:rPr>
-            <w:rFonts w:ascii="Cambria Math" w:hAnsi="Cambria Math"/>
-            <w:lang w:val="en-GB"/>
-          </w:rPr>
-          <m:t>86</m:t>
+          <m:t>=0.86</m:t>
         </m:r>
       </m:oMath>
     </w:p>
@@ -13586,14 +13481,7 @@
                         <w:rFonts w:ascii="Cambria Math" w:hAnsi="Cambria Math"/>
                         <w:lang w:val="en-GB"/>
                       </w:rPr>
-                      <m:t>0.</m:t>
-                    </m:r>
-                    <m:r>
-                      <w:rPr>
-                        <w:rFonts w:ascii="Cambria Math" w:hAnsi="Cambria Math"/>
-                        <w:lang w:val="en-GB"/>
-                      </w:rPr>
-                      <m:t>5</m:t>
+                      <m:t>0.5</m:t>
                     </m:r>
                     <m:f>
                       <m:fPr>
@@ -13611,14 +13499,7 @@
                             <w:rFonts w:ascii="Cambria Math" w:hAnsi="Cambria Math"/>
                             <w:lang w:val="en-GB"/>
                           </w:rPr>
-                          <m:t>3×1</m:t>
-                        </m:r>
-                        <m:r>
-                          <w:rPr>
-                            <w:rFonts w:ascii="Cambria Math" w:hAnsi="Cambria Math"/>
-                            <w:lang w:val="en-GB"/>
-                          </w:rPr>
-                          <m:t>20</m:t>
+                          <m:t>3×120</m:t>
                         </m:r>
                       </m:num>
                       <m:den>
@@ -13649,21 +13530,7 @@
                 <w:rFonts w:ascii="Cambria Math" w:hAnsi="Cambria Math"/>
                 <w:lang w:val="en-GB"/>
               </w:rPr>
-              <m:t>0.</m:t>
-            </m:r>
-            <m:r>
-              <w:rPr>
-                <w:rFonts w:ascii="Cambria Math" w:hAnsi="Cambria Math"/>
-                <w:lang w:val="en-GB"/>
-              </w:rPr>
-              <m:t>5</m:t>
-            </m:r>
-            <m:r>
-              <w:rPr>
-                <w:rFonts w:ascii="Cambria Math" w:hAnsi="Cambria Math"/>
-                <w:lang w:val="en-GB"/>
-              </w:rPr>
-              <m:t>sin(</m:t>
+              <m:t>0.5sin(</m:t>
             </m:r>
             <m:f>
               <m:fPr>
@@ -13681,14 +13548,7 @@
                     <w:rFonts w:ascii="Cambria Math" w:hAnsi="Cambria Math"/>
                     <w:lang w:val="en-GB"/>
                   </w:rPr>
-                  <m:t>3×</m:t>
-                </m:r>
-                <m:r>
-                  <w:rPr>
-                    <w:rFonts w:ascii="Cambria Math" w:hAnsi="Cambria Math"/>
-                    <w:lang w:val="en-GB"/>
-                  </w:rPr>
-                  <m:t>120</m:t>
+                  <m:t>3×120</m:t>
                 </m:r>
               </m:num>
               <m:den>
@@ -13715,14 +13575,7 @@
             <w:rFonts w:ascii="Cambria Math" w:hAnsi="Cambria Math"/>
             <w:lang w:val="en-GB"/>
           </w:rPr>
-          <m:t>=1.0</m:t>
-        </m:r>
-        <m:r>
-          <w:rPr>
-            <w:rFonts w:ascii="Cambria Math" w:hAnsi="Cambria Math"/>
-            <w:lang w:val="en-GB"/>
-          </w:rPr>
-          <m:t>0</m:t>
+          <m:t>=1.00</m:t>
         </m:r>
       </m:oMath>
     </w:p>
@@ -13963,21 +13816,7 @@
                             <w:rFonts w:ascii="Cambria Math" w:eastAsiaTheme="minorEastAsia" w:hAnsi="Cambria Math"/>
                             <w:lang w:val="en-GB"/>
                           </w:rPr>
-                          <m:t>3×1</m:t>
-                        </m:r>
-                        <m:r>
-                          <w:rPr>
-                            <w:rFonts w:ascii="Cambria Math" w:eastAsiaTheme="minorEastAsia" w:hAnsi="Cambria Math"/>
-                            <w:lang w:val="en-GB"/>
-                          </w:rPr>
-                          <m:t>2</m:t>
-                        </m:r>
-                        <m:r>
-                          <w:rPr>
-                            <w:rFonts w:ascii="Cambria Math" w:eastAsiaTheme="minorEastAsia" w:hAnsi="Cambria Math"/>
-                            <w:lang w:val="en-GB"/>
-                          </w:rPr>
-                          <m:t>0</m:t>
+                          <m:t>3×120</m:t>
                         </m:r>
                       </m:e>
                       <m:sup>
@@ -14017,14 +13856,7 @@
             <w:rFonts w:ascii="Cambria Math" w:eastAsiaTheme="minorEastAsia" w:hAnsi="Cambria Math"/>
             <w:lang w:val="en-GB"/>
           </w:rPr>
-          <m:t>=</m:t>
-        </m:r>
-        <m:r>
-          <w:rPr>
-            <w:rFonts w:ascii="Cambria Math" w:eastAsiaTheme="minorEastAsia" w:hAnsi="Cambria Math"/>
-            <w:lang w:val="en-GB"/>
-          </w:rPr>
-          <m:t>0</m:t>
+          <m:t>=0</m:t>
         </m:r>
       </m:oMath>
       <w:r>
@@ -14126,14 +13958,7 @@
             <w:rFonts w:ascii="Cambria Math" w:hAnsi="Cambria Math"/>
             <w:lang w:val="en-GB"/>
           </w:rPr>
-          <m:t>=</m:t>
-        </m:r>
-        <m:r>
-          <w:rPr>
-            <w:rFonts w:ascii="Cambria Math" w:hAnsi="Cambria Math"/>
-            <w:lang w:val="en-GB"/>
-          </w:rPr>
-          <m:t>0</m:t>
+          <m:t>=0</m:t>
         </m:r>
       </m:oMath>
     </w:p>
@@ -14466,14 +14291,7 @@
                         <w:rFonts w:ascii="Cambria Math" w:hAnsi="Cambria Math"/>
                         <w:lang w:val="en-GB"/>
                       </w:rPr>
-                      <m:t>0.</m:t>
-                    </m:r>
-                    <m:r>
-                      <w:rPr>
-                        <w:rFonts w:ascii="Cambria Math" w:hAnsi="Cambria Math"/>
-                        <w:lang w:val="en-GB"/>
-                      </w:rPr>
-                      <m:t>5</m:t>
+                      <m:t>0.5</m:t>
                     </m:r>
                     <m:f>
                       <m:fPr>
@@ -14491,14 +14309,7 @@
                             <w:rFonts w:ascii="Cambria Math" w:hAnsi="Cambria Math"/>
                             <w:lang w:val="en-GB"/>
                           </w:rPr>
-                          <m:t>5×1</m:t>
-                        </m:r>
-                        <m:r>
-                          <w:rPr>
-                            <w:rFonts w:ascii="Cambria Math" w:hAnsi="Cambria Math"/>
-                            <w:lang w:val="en-GB"/>
-                          </w:rPr>
-                          <m:t>20</m:t>
+                          <m:t>5×120</m:t>
                         </m:r>
                       </m:num>
                       <m:den>
@@ -14529,21 +14340,7 @@
                 <w:rFonts w:ascii="Cambria Math" w:hAnsi="Cambria Math"/>
                 <w:lang w:val="en-GB"/>
               </w:rPr>
-              <m:t>0.</m:t>
-            </m:r>
-            <m:r>
-              <w:rPr>
-                <w:rFonts w:ascii="Cambria Math" w:hAnsi="Cambria Math"/>
-                <w:lang w:val="en-GB"/>
-              </w:rPr>
-              <m:t>5</m:t>
-            </m:r>
-            <m:r>
-              <w:rPr>
-                <w:rFonts w:ascii="Cambria Math" w:hAnsi="Cambria Math"/>
-                <w:lang w:val="en-GB"/>
-              </w:rPr>
-              <m:t>sin(</m:t>
+              <m:t>0.5sin(</m:t>
             </m:r>
             <m:f>
               <m:fPr>
@@ -14561,14 +14358,7 @@
                     <w:rFonts w:ascii="Cambria Math" w:hAnsi="Cambria Math"/>
                     <w:lang w:val="en-GB"/>
                   </w:rPr>
-                  <m:t>5×1</m:t>
-                </m:r>
-                <m:r>
-                  <w:rPr>
-                    <w:rFonts w:ascii="Cambria Math" w:hAnsi="Cambria Math"/>
-                    <w:lang w:val="en-GB"/>
-                  </w:rPr>
-                  <m:t>20</m:t>
+                  <m:t>5×120</m:t>
                 </m:r>
               </m:num>
               <m:den>
@@ -14595,28 +14385,7 @@
             <w:rFonts w:ascii="Cambria Math" w:hAnsi="Cambria Math"/>
             <w:lang w:val="en-GB"/>
           </w:rPr>
-          <m:t>=</m:t>
-        </m:r>
-        <m:r>
-          <w:rPr>
-            <w:rFonts w:ascii="Cambria Math" w:hAnsi="Cambria Math"/>
-            <w:lang w:val="en-GB"/>
-          </w:rPr>
-          <m:t>-</m:t>
-        </m:r>
-        <m:r>
-          <w:rPr>
-            <w:rFonts w:ascii="Cambria Math" w:hAnsi="Cambria Math"/>
-            <w:lang w:val="en-GB"/>
-          </w:rPr>
-          <m:t>1.</m:t>
-        </m:r>
-        <m:r>
-          <w:rPr>
-            <w:rFonts w:ascii="Cambria Math" w:hAnsi="Cambria Math"/>
-            <w:lang w:val="en-GB"/>
-          </w:rPr>
-          <m:t>00</m:t>
+          <m:t>=-1.00</m:t>
         </m:r>
       </m:oMath>
     </w:p>
@@ -14873,21 +14642,7 @@
                             <w:rFonts w:ascii="Cambria Math" w:eastAsiaTheme="minorEastAsia" w:hAnsi="Cambria Math"/>
                             <w:lang w:val="en-GB"/>
                           </w:rPr>
-                          <m:t>5×1</m:t>
-                        </m:r>
-                        <m:r>
-                          <w:rPr>
-                            <w:rFonts w:ascii="Cambria Math" w:eastAsiaTheme="minorEastAsia" w:hAnsi="Cambria Math"/>
-                            <w:lang w:val="en-GB"/>
-                          </w:rPr>
-                          <m:t>2</m:t>
-                        </m:r>
-                        <m:r>
-                          <w:rPr>
-                            <w:rFonts w:ascii="Cambria Math" w:eastAsiaTheme="minorEastAsia" w:hAnsi="Cambria Math"/>
-                            <w:lang w:val="en-GB"/>
-                          </w:rPr>
-                          <m:t>0</m:t>
+                          <m:t>5×120</m:t>
                         </m:r>
                       </m:e>
                       <m:sup>
@@ -14927,14 +14682,7 @@
             <w:rFonts w:ascii="Cambria Math" w:eastAsiaTheme="minorEastAsia" w:hAnsi="Cambria Math"/>
             <w:lang w:val="en-GB"/>
           </w:rPr>
-          <m:t>=</m:t>
-        </m:r>
-        <m:r>
-          <w:rPr>
-            <w:rFonts w:ascii="Cambria Math" w:eastAsiaTheme="minorEastAsia" w:hAnsi="Cambria Math"/>
-            <w:lang w:val="en-GB"/>
-          </w:rPr>
-          <m:t>-0.86</m:t>
+          <m:t>=-0.86</m:t>
         </m:r>
       </m:oMath>
       <w:r>
@@ -15036,14 +14784,7 @@
             <w:rFonts w:ascii="Cambria Math" w:hAnsi="Cambria Math"/>
             <w:lang w:val="en-GB"/>
           </w:rPr>
-          <m:t>=0.</m:t>
-        </m:r>
-        <m:r>
-          <w:rPr>
-            <w:rFonts w:ascii="Cambria Math" w:hAnsi="Cambria Math"/>
-            <w:lang w:val="en-GB"/>
-          </w:rPr>
-          <m:t>86</m:t>
+          <m:t>=0.86</m:t>
         </m:r>
       </m:oMath>
     </w:p>
@@ -15378,41 +15119,11 @@
     </w:p>
     <w:p>
       <w:pPr>
-        <w:pStyle w:val="KonuBal"/>
-        <w:rPr>
-          <w:sz w:val="48"/>
-          <w:szCs w:val="48"/>
-          <w:lang w:val="en-GB"/>
-        </w:rPr>
-      </w:pPr>
-      <w:r>
-        <w:rPr>
-          <w:sz w:val="48"/>
-          <w:szCs w:val="48"/>
-          <w:lang w:val="en-GB"/>
-        </w:rPr>
-        <w:t>3. FEA Modelling (2d)</w:t>
-      </w:r>
-      <w:r>
-        <w:rPr>
-          <w:sz w:val="48"/>
-          <w:szCs w:val="48"/>
-          <w:lang w:val="en-GB"/>
-        </w:rPr>
-        <w:t xml:space="preserve"> – fractional winding</w:t>
-      </w:r>
-    </w:p>
-    <w:p>
-      <w:pPr>
-        <w:spacing w:after="0"/>
-        <w:jc w:val="center"/>
         <w:rPr>
           <w:rFonts w:asciiTheme="majorHAnsi" w:eastAsiaTheme="majorEastAsia" w:hAnsiTheme="majorHAnsi" w:cstheme="majorBidi"/>
           <w:color w:val="17365D" w:themeColor="text2" w:themeShade="BF"/>
           <w:spacing w:val="5"/>
           <w:kern w:val="28"/>
-          <w:sz w:val="52"/>
-          <w:szCs w:val="52"/>
           <w:lang w:val="en-GB"/>
         </w:rPr>
       </w:pPr>
@@ -15420,6 +15131,10 @@
     <w:p>
       <w:pPr>
         <w:rPr>
+          <w:rFonts w:asciiTheme="majorHAnsi" w:eastAsiaTheme="majorEastAsia" w:hAnsiTheme="majorHAnsi" w:cstheme="majorBidi"/>
+          <w:color w:val="17365D" w:themeColor="text2" w:themeShade="BF"/>
+          <w:spacing w:val="5"/>
+          <w:kern w:val="28"/>
           <w:lang w:val="en-GB"/>
         </w:rPr>
       </w:pPr>
@@ -15427,6 +15142,10 @@
     <w:p>
       <w:pPr>
         <w:rPr>
+          <w:rFonts w:asciiTheme="majorHAnsi" w:eastAsiaTheme="majorEastAsia" w:hAnsiTheme="majorHAnsi" w:cstheme="majorBidi"/>
+          <w:color w:val="17365D" w:themeColor="text2" w:themeShade="BF"/>
+          <w:spacing w:val="5"/>
+          <w:kern w:val="28"/>
           <w:lang w:val="en-GB"/>
         </w:rPr>
       </w:pPr>
@@ -15434,22 +15153,444 @@
     <w:p>
       <w:pPr>
         <w:rPr>
+          <w:rFonts w:asciiTheme="majorHAnsi" w:eastAsiaTheme="majorEastAsia" w:hAnsiTheme="majorHAnsi" w:cstheme="majorBidi"/>
+          <w:color w:val="17365D" w:themeColor="text2" w:themeShade="BF"/>
+          <w:spacing w:val="5"/>
+          <w:kern w:val="28"/>
           <w:lang w:val="en-GB"/>
         </w:rPr>
       </w:pPr>
     </w:p>
-    <w:p/>
-    <w:p/>
-    <w:p/>
-    <w:p/>
-    <w:p/>
-    <w:p/>
-    <w:p/>
-    <w:p/>
-    <w:p/>
-    <w:p/>
-    <w:p/>
-    <w:p/>
+    <w:p>
+      <w:pPr>
+        <w:rPr>
+          <w:rFonts w:asciiTheme="majorHAnsi" w:eastAsiaTheme="majorEastAsia" w:hAnsiTheme="majorHAnsi" w:cstheme="majorBidi"/>
+          <w:color w:val="17365D" w:themeColor="text2" w:themeShade="BF"/>
+          <w:spacing w:val="5"/>
+          <w:kern w:val="28"/>
+          <w:lang w:val="en-GB"/>
+        </w:rPr>
+      </w:pPr>
+    </w:p>
+    <w:p>
+      <w:pPr>
+        <w:pStyle w:val="KonuBal"/>
+        <w:rPr>
+          <w:sz w:val="48"/>
+          <w:szCs w:val="48"/>
+          <w:lang w:val="en-GB"/>
+        </w:rPr>
+      </w:pPr>
+      <w:r>
+        <w:rPr>
+          <w:sz w:val="48"/>
+          <w:szCs w:val="48"/>
+          <w:lang w:val="en-GB"/>
+        </w:rPr>
+        <w:lastRenderedPageBreak/>
+        <w:t>3. FEA Modelling (2d)</w:t>
+      </w:r>
+      <w:r>
+        <w:rPr>
+          <w:sz w:val="48"/>
+          <w:szCs w:val="48"/>
+          <w:lang w:val="en-GB"/>
+        </w:rPr>
+        <w:t xml:space="preserve"> – fractional winding</w:t>
+      </w:r>
+    </w:p>
+    <w:p>
+      <w:pPr>
+        <w:rPr>
+          <w:kern w:val="28"/>
+          <w:lang w:val="en-GB"/>
+        </w:rPr>
+      </w:pPr>
+      <w:r>
+        <w:rPr>
+          <w:kern w:val="28"/>
+          <w:lang w:val="en-GB"/>
+        </w:rPr>
+        <w:t>In FEA (2d) model, we selected the 24 slots, 20 poles machine, which was analyzed in section 2. For the model, “</w:t>
+      </w:r>
+      <w:r>
+        <w:rPr>
+          <w:kern w:val="28"/>
+          <w:lang w:val="en-GB"/>
+        </w:rPr>
+        <w:t>Study of a Permanent Magnet Motor with</w:t>
+      </w:r>
+      <w:r>
+        <w:rPr>
+          <w:kern w:val="28"/>
+          <w:lang w:val="en-GB"/>
+        </w:rPr>
+        <w:t xml:space="preserve"> </w:t>
+      </w:r>
+      <w:r>
+        <w:rPr>
+          <w:kern w:val="28"/>
+          <w:lang w:val="en-GB"/>
+        </w:rPr>
+        <w:t>MAXWELL 2D:</w:t>
+      </w:r>
+      <w:r>
+        <w:rPr>
+          <w:kern w:val="28"/>
+          <w:lang w:val="en-GB"/>
+        </w:rPr>
+        <w:t xml:space="preserve"> Example of the 2004 </w:t>
+      </w:r>
+      <w:proofErr w:type="spellStart"/>
+      <w:r>
+        <w:rPr>
+          <w:kern w:val="28"/>
+          <w:lang w:val="en-GB"/>
+        </w:rPr>
+        <w:t>Prius</w:t>
+      </w:r>
+      <w:proofErr w:type="spellEnd"/>
+      <w:r>
+        <w:rPr>
+          <w:kern w:val="28"/>
+          <w:lang w:val="en-GB"/>
+        </w:rPr>
+        <w:t xml:space="preserve"> IPM </w:t>
+      </w:r>
+      <w:r>
+        <w:rPr>
+          <w:kern w:val="28"/>
+          <w:lang w:val="en-GB"/>
+        </w:rPr>
+        <w:t>Motor</w:t>
+      </w:r>
+      <w:r>
+        <w:rPr>
+          <w:kern w:val="28"/>
+          <w:lang w:val="en-GB"/>
+        </w:rPr>
+        <w:t>” document is used with some modifications (Optimizing is neglected, only suitable geometry considered).  So, the</w:t>
+      </w:r>
+      <w:r>
+        <w:rPr>
+          <w:kern w:val="28"/>
+          <w:lang w:val="en-GB"/>
+        </w:rPr>
+        <w:t xml:space="preserve"> designed</w:t>
+      </w:r>
+      <w:r>
+        <w:rPr>
+          <w:kern w:val="28"/>
+          <w:lang w:val="en-GB"/>
+        </w:rPr>
+        <w:t xml:space="preserve"> geometry of FEA model is given in figure 9.</w:t>
+      </w:r>
+    </w:p>
+    <w:p>
+      <w:pPr>
+        <w:rPr>
+          <w:kern w:val="28"/>
+          <w:lang w:val="en-GB"/>
+        </w:rPr>
+      </w:pPr>
+    </w:p>
+    <w:p>
+      <w:pPr>
+        <w:rPr>
+          <w:kern w:val="28"/>
+          <w:lang w:val="en-GB"/>
+        </w:rPr>
+      </w:pPr>
+      <w:r>
+        <w:rPr>
+          <w:noProof/>
+          <w:kern w:val="28"/>
+          <w:lang w:val="tr-TR" w:eastAsia="tr-TR"/>
+        </w:rPr>
+        <w:drawing>
+          <wp:anchor distT="0" distB="0" distL="114300" distR="114300" simplePos="0" relativeHeight="251658240" behindDoc="0" locked="0" layoutInCell="1" allowOverlap="1">
+            <wp:simplePos x="0" y="0"/>
+            <wp:positionH relativeFrom="column">
+              <wp:posOffset>195580</wp:posOffset>
+            </wp:positionH>
+            <wp:positionV relativeFrom="paragraph">
+              <wp:posOffset>1654175</wp:posOffset>
+            </wp:positionV>
+            <wp:extent cx="1847850" cy="1847850"/>
+            <wp:effectExtent l="19050" t="0" r="0" b="0"/>
+            <wp:wrapNone/>
+            <wp:docPr id="7" name="Resim 10"/>
+            <wp:cNvGraphicFramePr>
+              <a:graphicFrameLocks xmlns:a="http://schemas.openxmlformats.org/drawingml/2006/main" noChangeAspect="1"/>
+            </wp:cNvGraphicFramePr>
+            <a:graphic xmlns:a="http://schemas.openxmlformats.org/drawingml/2006/main">
+              <a:graphicData uri="http://schemas.openxmlformats.org/drawingml/2006/picture">
+                <pic:pic xmlns:pic="http://schemas.openxmlformats.org/drawingml/2006/picture">
+                  <pic:nvPicPr>
+                    <pic:cNvPr id="0" name="Picture 10"/>
+                    <pic:cNvPicPr>
+                      <a:picLocks noChangeAspect="1" noChangeArrowheads="1"/>
+                    </pic:cNvPicPr>
+                  </pic:nvPicPr>
+                  <pic:blipFill>
+                    <a:blip r:embed="rId10" cstate="print"/>
+                    <a:srcRect/>
+                    <a:stretch>
+                      <a:fillRect/>
+                    </a:stretch>
+                  </pic:blipFill>
+                  <pic:spPr bwMode="auto">
+                    <a:xfrm>
+                      <a:off x="0" y="0"/>
+                      <a:ext cx="1847850" cy="1847850"/>
+                    </a:xfrm>
+                    <a:prstGeom prst="rect">
+                      <a:avLst/>
+                    </a:prstGeom>
+                    <a:noFill/>
+                    <a:ln w="9525">
+                      <a:noFill/>
+                      <a:miter lim="800000"/>
+                      <a:headEnd/>
+                      <a:tailEnd/>
+                    </a:ln>
+                  </pic:spPr>
+                </pic:pic>
+              </a:graphicData>
+            </a:graphic>
+          </wp:anchor>
+        </w:drawing>
+      </w:r>
+      <w:r>
+        <w:rPr>
+          <w:noProof/>
+          <w:kern w:val="28"/>
+          <w:lang w:val="tr-TR" w:eastAsia="tr-TR"/>
+        </w:rPr>
+        <w:drawing>
+          <wp:inline distT="0" distB="0" distL="0" distR="0">
+            <wp:extent cx="5760720" cy="3519276"/>
+            <wp:effectExtent l="19050" t="0" r="0" b="0"/>
+            <wp:docPr id="5" name="Resim 1"/>
+            <wp:cNvGraphicFramePr>
+              <a:graphicFrameLocks xmlns:a="http://schemas.openxmlformats.org/drawingml/2006/main" noChangeAspect="1"/>
+            </wp:cNvGraphicFramePr>
+            <a:graphic xmlns:a="http://schemas.openxmlformats.org/drawingml/2006/main">
+              <a:graphicData uri="http://schemas.openxmlformats.org/drawingml/2006/picture">
+                <pic:pic xmlns:pic="http://schemas.openxmlformats.org/drawingml/2006/picture">
+                  <pic:nvPicPr>
+                    <pic:cNvPr id="0" name="Picture 1"/>
+                    <pic:cNvPicPr>
+                      <a:picLocks noChangeAspect="1" noChangeArrowheads="1"/>
+                    </pic:cNvPicPr>
+                  </pic:nvPicPr>
+                  <pic:blipFill>
+                    <a:blip r:embed="rId18" cstate="print"/>
+                    <a:srcRect/>
+                    <a:stretch>
+                      <a:fillRect/>
+                    </a:stretch>
+                  </pic:blipFill>
+                  <pic:spPr bwMode="auto">
+                    <a:xfrm>
+                      <a:off x="0" y="0"/>
+                      <a:ext cx="5760720" cy="3519276"/>
+                    </a:xfrm>
+                    <a:prstGeom prst="rect">
+                      <a:avLst/>
+                    </a:prstGeom>
+                    <a:noFill/>
+                    <a:ln w="9525">
+                      <a:noFill/>
+                      <a:miter lim="800000"/>
+                      <a:headEnd/>
+                      <a:tailEnd/>
+                    </a:ln>
+                  </pic:spPr>
+                </pic:pic>
+              </a:graphicData>
+            </a:graphic>
+          </wp:inline>
+        </w:drawing>
+      </w:r>
+    </w:p>
+    <w:p>
+      <w:pPr>
+        <w:jc w:val="center"/>
+        <w:rPr>
+          <w:kern w:val="28"/>
+          <w:lang w:val="en-GB"/>
+        </w:rPr>
+      </w:pPr>
+      <w:r>
+        <w:rPr>
+          <w:kern w:val="28"/>
+          <w:lang w:val="en-GB"/>
+        </w:rPr>
+        <w:t>Fig. 9: Maxwell 2d FEA model of the 24 slots, 20 poles fractional winding machine.</w:t>
+      </w:r>
+    </w:p>
+    <w:p>
+      <w:pPr>
+        <w:rPr>
+          <w:kern w:val="28"/>
+          <w:lang w:val="en-GB"/>
+        </w:rPr>
+      </w:pPr>
+      <w:r>
+        <w:rPr>
+          <w:kern w:val="28"/>
+          <w:lang w:val="en-GB"/>
+        </w:rPr>
+        <w:t xml:space="preserve">After that, I created 1/4 model of the design (in figure 10) but I got mesh error that I </w:t>
+      </w:r>
+      <w:proofErr w:type="spellStart"/>
+      <w:r>
+        <w:rPr>
+          <w:kern w:val="28"/>
+          <w:lang w:val="en-GB"/>
+        </w:rPr>
+        <w:t>can not</w:t>
+      </w:r>
+      <w:proofErr w:type="spellEnd"/>
+      <w:r>
+        <w:rPr>
+          <w:kern w:val="28"/>
+          <w:lang w:val="en-GB"/>
+        </w:rPr>
+        <w:t xml:space="preserve"> found the solution of Maxwell error</w:t>
+      </w:r>
+      <w:r>
+        <w:rPr>
+          <w:kern w:val="28"/>
+          <w:lang w:val="en-GB"/>
+        </w:rPr>
+        <w:t xml:space="preserve"> (I spent my 4.5-5h for handle it but I </w:t>
+      </w:r>
+      <w:proofErr w:type="spellStart"/>
+      <w:r>
+        <w:rPr>
+          <w:kern w:val="28"/>
+          <w:lang w:val="en-GB"/>
+        </w:rPr>
+        <w:t>can not</w:t>
+      </w:r>
+      <w:proofErr w:type="spellEnd"/>
+      <w:proofErr w:type="gramStart"/>
+      <w:r>
+        <w:rPr>
+          <w:kern w:val="28"/>
+          <w:lang w:val="en-GB"/>
+        </w:rPr>
+        <w:t xml:space="preserve">. </w:t>
+      </w:r>
+      <w:proofErr w:type="gramEnd"/>
+      <w:r>
+        <w:rPr>
+          <w:kern w:val="28"/>
+          <w:lang w:val="en-GB"/>
+        </w:rPr>
+        <w:t>(I selected coil pitch 0.4 but in Maxwell, I think it must set 5/2 instead of 2/5))</w:t>
+      </w:r>
+      <w:r>
+        <w:rPr>
+          <w:kern w:val="28"/>
+          <w:lang w:val="en-GB"/>
+        </w:rPr>
+        <w:t>.</w:t>
+      </w:r>
+    </w:p>
+    <w:p>
+      <w:pPr>
+        <w:rPr>
+          <w:kern w:val="28"/>
+          <w:lang w:val="en-GB"/>
+        </w:rPr>
+      </w:pPr>
+      <w:r>
+        <w:rPr>
+          <w:noProof/>
+          <w:kern w:val="28"/>
+          <w:lang w:val="tr-TR" w:eastAsia="tr-TR"/>
+        </w:rPr>
+        <w:lastRenderedPageBreak/>
+        <w:drawing>
+          <wp:inline distT="0" distB="0" distL="0" distR="0">
+            <wp:extent cx="5760720" cy="4231045"/>
+            <wp:effectExtent l="19050" t="0" r="0" b="0"/>
+            <wp:docPr id="8" name="Resim 4"/>
+            <wp:cNvGraphicFramePr>
+              <a:graphicFrameLocks xmlns:a="http://schemas.openxmlformats.org/drawingml/2006/main" noChangeAspect="1"/>
+            </wp:cNvGraphicFramePr>
+            <a:graphic xmlns:a="http://schemas.openxmlformats.org/drawingml/2006/main">
+              <a:graphicData uri="http://schemas.openxmlformats.org/drawingml/2006/picture">
+                <pic:pic xmlns:pic="http://schemas.openxmlformats.org/drawingml/2006/picture">
+                  <pic:nvPicPr>
+                    <pic:cNvPr id="0" name="Picture 4"/>
+                    <pic:cNvPicPr>
+                      <a:picLocks noChangeAspect="1" noChangeArrowheads="1"/>
+                    </pic:cNvPicPr>
+                  </pic:nvPicPr>
+                  <pic:blipFill>
+                    <a:blip r:embed="rId19" cstate="print"/>
+                    <a:srcRect/>
+                    <a:stretch>
+                      <a:fillRect/>
+                    </a:stretch>
+                  </pic:blipFill>
+                  <pic:spPr bwMode="auto">
+                    <a:xfrm>
+                      <a:off x="0" y="0"/>
+                      <a:ext cx="5760720" cy="4231045"/>
+                    </a:xfrm>
+                    <a:prstGeom prst="rect">
+                      <a:avLst/>
+                    </a:prstGeom>
+                    <a:noFill/>
+                    <a:ln w="9525">
+                      <a:noFill/>
+                      <a:miter lim="800000"/>
+                      <a:headEnd/>
+                      <a:tailEnd/>
+                    </a:ln>
+                  </pic:spPr>
+                </pic:pic>
+              </a:graphicData>
+            </a:graphic>
+          </wp:inline>
+        </w:drawing>
+      </w:r>
+    </w:p>
+    <w:p>
+      <w:pPr>
+        <w:jc w:val="center"/>
+        <w:rPr>
+          <w:kern w:val="28"/>
+          <w:lang w:val="en-GB"/>
+        </w:rPr>
+      </w:pPr>
+      <w:r>
+        <w:rPr>
+          <w:kern w:val="28"/>
+          <w:lang w:val="en-GB"/>
+        </w:rPr>
+        <w:t>Fig. 10: Maxwell error</w:t>
+      </w:r>
+    </w:p>
+    <w:p>
+      <w:pPr>
+        <w:rPr>
+          <w:lang w:val="en-GB"/>
+        </w:rPr>
+      </w:pPr>
+    </w:p>
+    <w:p>
+      <w:pPr>
+        <w:rPr>
+          <w:lang w:val="en-GB"/>
+        </w:rPr>
+      </w:pPr>
+    </w:p>
     <w:p/>
     <w:p>
       <w:pPr>
@@ -15479,7 +15620,7 @@
         </w:rPr>
         <w:t xml:space="preserve">1. </w:t>
       </w:r>
-      <w:hyperlink r:id="rId18" w:history="1">
+      <w:hyperlink r:id="rId20" w:history="1">
         <w:r>
           <w:rPr>
             <w:rStyle w:val="Kpr"/>
@@ -15492,7 +15633,7 @@
       <w:r>
         <w:t xml:space="preserve">2. </w:t>
       </w:r>
-      <w:hyperlink r:id="rId19" w:history="1">
+      <w:hyperlink r:id="rId21" w:history="1">
         <w:r>
           <w:rPr>
             <w:rStyle w:val="Kpr"/>
@@ -15502,6 +15643,73 @@
       </w:hyperlink>
     </w:p>
     <w:p>
+      <w:r>
+        <w:t xml:space="preserve">3. </w:t>
+      </w:r>
+      <w:r>
+        <w:t>ANSYS Maxwell 2D Field Simulator v15 User’s Guide</w:t>
+      </w:r>
+      <w:r>
+        <w:t xml:space="preserve"> 11.4, </w:t>
+      </w:r>
+      <w:r>
+        <w:t>Study o</w:t>
+      </w:r>
+      <w:r>
+        <w:t xml:space="preserve">f a Permanent Magnet Motor with MAXWELL 2D: </w:t>
+      </w:r>
+      <w:r>
+        <w:t xml:space="preserve">Example of the 2004 </w:t>
+      </w:r>
+      <w:proofErr w:type="spellStart"/>
+      <w:r>
+        <w:t>Prius</w:t>
+      </w:r>
+      <w:proofErr w:type="spellEnd"/>
+      <w:r>
+        <w:t xml:space="preserve"> IPM Motor</w:t>
+      </w:r>
+    </w:p>
+    <w:p>
+      <w:r>
+        <w:t xml:space="preserve">4. </w:t>
+      </w:r>
+      <w:hyperlink r:id="rId22" w:history="1">
+        <w:r>
+          <w:rPr>
+            <w:rStyle w:val="Kpr"/>
+          </w:rPr>
+          <w:t>https://www.emetor.com/windings/</w:t>
+        </w:r>
+      </w:hyperlink>
+    </w:p>
+    <w:p>
+      <w:r>
+        <w:t xml:space="preserve">5. </w:t>
+      </w:r>
+      <w:hyperlink r:id="rId23" w:history="1">
+        <w:r>
+          <w:rPr>
+            <w:rStyle w:val="Kpr"/>
+          </w:rPr>
+          <w:t>https://sourceforge.net/projects/dolomites/</w:t>
+        </w:r>
+      </w:hyperlink>
+    </w:p>
+    <w:p>
+      <w:r>
+        <w:t>6.</w:t>
+      </w:r>
+      <w:r>
+        <w:t xml:space="preserve"> Brushless Permanent Magnet Motor Design, D. </w:t>
+      </w:r>
+      <w:proofErr w:type="spellStart"/>
+      <w:r>
+        <w:t>Hanselman</w:t>
+      </w:r>
+      <w:proofErr w:type="spellEnd"/>
+    </w:p>
+    <w:p>
       <w:pPr>
         <w:rPr>
           <w:lang w:val="en-GB"/>
@@ -15509,8 +15717,8 @@
       </w:pPr>
     </w:p>
     <w:sectPr>
-      <w:headerReference w:type="default" r:id="rId20"/>
-      <w:footerReference w:type="default" r:id="rId21"/>
+      <w:headerReference w:type="default" r:id="rId24"/>
+      <w:footerReference w:type="default" r:id="rId25"/>
       <w:pgSz w:w="11906" w:h="16838"/>
       <w:pgMar w:top="1417" w:right="1417" w:bottom="1417" w:left="1417" w:header="708" w:footer="708" w:gutter="0"/>
       <w:cols w:space="708"/>
@@ -15566,7 +15774,7 @@
             <w:rPr>
               <w:noProof/>
             </w:rPr>
-            <w:t>10</w:t>
+            <w:t>1</w:t>
           </w:r>
         </w:fldSimple>
       </w:p>
@@ -16387,7 +16595,7 @@
 </file>
 
 <file path=customXml/itemProps1.xml><?xml version="1.0" encoding="utf-8"?>
-<ds:datastoreItem xmlns:ds="http://schemas.openxmlformats.org/officeDocument/2006/customXml" ds:itemID="{8CBB2C26-3B68-4EFA-A458-928E7D52F800}">
+<ds:datastoreItem xmlns:ds="http://schemas.openxmlformats.org/officeDocument/2006/customXml" ds:itemID="{A5F2F71F-6779-41D2-882C-DE936EEA448F}">
   <ds:schemaRefs>
     <ds:schemaRef ds:uri="http://schemas.openxmlformats.org/officeDocument/2006/bibliography"/>
   </ds:schemaRefs>

</xml_diff>